<commit_message>
el 5 del A
</commit_message>
<xml_diff>
--- a/Caso2/docs/Caso2.docx
+++ b/Caso2/docs/Caso2.docx
@@ -232,27 +232,19 @@
       </w:pPr>
       <w:r>
         <w:rPr/>
-        <w:t xml:space="preserve">Longitud 6: </w:t>
-      </w:r>
-      <w:r>
-        <w:rPr/>
-        <w:t>12min, 21s y 722ms</w:t>
-      </w:r>
-    </w:p>
-    <w:p>
-      <w:pPr>
-        <w:pStyle w:val="Normal"/>
-        <w:bidi w:val="0"/>
-        <w:jc w:val="left"/>
-        <w:rPr/>
-      </w:pPr>
-      <w:r>
-        <w:rPr/>
-        <w:t xml:space="preserve">Longitud 7: </w:t>
-      </w:r>
-      <w:r>
-        <w:rPr/>
-        <w:t>12min, 32s y 99ms</w:t>
+        <w:t>Longitud 6: 12min, 21s y 722ms</w:t>
+      </w:r>
+    </w:p>
+    <w:p>
+      <w:pPr>
+        <w:pStyle w:val="Normal"/>
+        <w:bidi w:val="0"/>
+        <w:jc w:val="left"/>
+        <w:rPr/>
+      </w:pPr>
+      <w:r>
+        <w:rPr/>
+        <w:t>Longitud 7: 12min, 32s y 99ms</w:t>
       </w:r>
     </w:p>
     <w:p>
@@ -298,183 +290,79 @@
       </w:pPr>
       <w:r>
         <w:rPr/>
-        <w:t xml:space="preserve">Longitud 1: </w:t>
-      </w:r>
-      <w:r>
-        <w:rPr/>
-        <w:t>4</w:t>
-      </w:r>
-      <w:r>
-        <w:rPr/>
-        <w:t xml:space="preserve"> ms</w:t>
-      </w:r>
-    </w:p>
-    <w:p>
-      <w:pPr>
-        <w:pStyle w:val="Normal"/>
-        <w:bidi w:val="0"/>
-        <w:jc w:val="left"/>
-        <w:rPr/>
-      </w:pPr>
-      <w:r>
-        <w:rPr/>
-        <w:t xml:space="preserve">Longitud 2: </w:t>
-      </w:r>
-      <w:r>
-        <w:rPr/>
-        <w:t>37</w:t>
-      </w:r>
-      <w:r>
-        <w:rPr/>
-        <w:t xml:space="preserve"> ms</w:t>
-      </w:r>
-    </w:p>
-    <w:p>
-      <w:pPr>
-        <w:pStyle w:val="Normal"/>
-        <w:bidi w:val="0"/>
-        <w:jc w:val="left"/>
-        <w:rPr/>
-      </w:pPr>
-      <w:r>
-        <w:rPr/>
-        <w:t xml:space="preserve">Longitud 3: </w:t>
-      </w:r>
-      <w:r>
-        <w:rPr/>
-        <w:t>480</w:t>
-      </w:r>
-      <w:r>
-        <w:rPr/>
-        <w:t>ms</w:t>
-      </w:r>
-    </w:p>
-    <w:p>
-      <w:pPr>
-        <w:pStyle w:val="Normal"/>
-        <w:bidi w:val="0"/>
-        <w:jc w:val="left"/>
-        <w:rPr/>
-      </w:pPr>
-      <w:r>
-        <w:rPr/>
-        <w:t>Longitud 4: 2s y 5</w:t>
-      </w:r>
-      <w:r>
-        <w:rPr/>
-        <w:t>13</w:t>
-      </w:r>
-      <w:r>
-        <w:rPr/>
-        <w:t>ms</w:t>
-      </w:r>
-    </w:p>
-    <w:p>
-      <w:pPr>
-        <w:pStyle w:val="Normal"/>
-        <w:bidi w:val="0"/>
-        <w:jc w:val="left"/>
-        <w:rPr/>
-      </w:pPr>
-      <w:r>
-        <w:rPr/>
-        <w:t>Longitud 5: 3</w:t>
-      </w:r>
-      <w:r>
-        <w:rPr/>
-        <w:t>3</w:t>
-      </w:r>
-      <w:r>
-        <w:rPr/>
-        <w:t xml:space="preserve">s y </w:t>
-      </w:r>
-      <w:r>
-        <w:rPr/>
-        <w:t>3</w:t>
-      </w:r>
-      <w:r>
-        <w:rPr/>
-        <w:t>46ms</w:t>
-      </w:r>
-    </w:p>
-    <w:p>
-      <w:pPr>
-        <w:pStyle w:val="Normal"/>
-        <w:bidi w:val="0"/>
-        <w:jc w:val="left"/>
-        <w:rPr/>
-      </w:pPr>
-      <w:r>
-        <w:rPr/>
-        <w:t xml:space="preserve">Longitud 6: </w:t>
-      </w:r>
-      <w:r>
-        <w:rPr/>
-        <w:t>1</w:t>
-      </w:r>
-      <w:r>
-        <w:rPr/>
-        <w:t>4</w:t>
-      </w:r>
-      <w:r>
-        <w:rPr/>
-        <w:t xml:space="preserve">min, </w:t>
-      </w:r>
-      <w:r>
-        <w:rPr/>
-        <w:t>17</w:t>
-      </w:r>
-      <w:r>
-        <w:rPr/>
-        <w:t xml:space="preserve">s y </w:t>
-      </w:r>
-      <w:r>
-        <w:rPr/>
-        <w:t>6</w:t>
-      </w:r>
-      <w:r>
-        <w:rPr/>
-        <w:t>ms</w:t>
-      </w:r>
-    </w:p>
-    <w:p>
-      <w:pPr>
-        <w:pStyle w:val="Normal"/>
-        <w:bidi w:val="0"/>
-        <w:jc w:val="left"/>
-        <w:rPr/>
-      </w:pPr>
-      <w:r>
-        <w:rPr/>
-        <w:t xml:space="preserve">Longitud 7: </w:t>
-      </w:r>
-      <w:r>
-        <w:rPr/>
-        <w:t>1</w:t>
-      </w:r>
-      <w:r>
-        <w:rPr/>
-        <w:t>3</w:t>
-      </w:r>
-      <w:r>
-        <w:rPr/>
-        <w:t xml:space="preserve">min, </w:t>
-      </w:r>
-      <w:r>
-        <w:rPr/>
-        <w:t>54</w:t>
-      </w:r>
-      <w:r>
-        <w:rPr/>
-        <w:t xml:space="preserve">s y </w:t>
-      </w:r>
-      <w:r>
-        <w:rPr/>
-        <w:t>179</w:t>
-      </w:r>
-      <w:r>
-        <w:rPr/>
-        <w:t>ms</w:t>
+        <w:t>Longitud 1: 4 ms</w:t>
+      </w:r>
+    </w:p>
+    <w:p>
+      <w:pPr>
+        <w:pStyle w:val="Normal"/>
+        <w:bidi w:val="0"/>
+        <w:jc w:val="left"/>
+        <w:rPr/>
+      </w:pPr>
+      <w:r>
+        <w:rPr/>
+        <w:t>Longitud 2: 37 ms</w:t>
+      </w:r>
+    </w:p>
+    <w:p>
+      <w:pPr>
+        <w:pStyle w:val="Normal"/>
+        <w:bidi w:val="0"/>
+        <w:jc w:val="left"/>
+        <w:rPr/>
+      </w:pPr>
+      <w:r>
+        <w:rPr/>
+        <w:t>Longitud 3: 480ms</w:t>
+      </w:r>
+    </w:p>
+    <w:p>
+      <w:pPr>
+        <w:pStyle w:val="Normal"/>
+        <w:bidi w:val="0"/>
+        <w:jc w:val="left"/>
+        <w:rPr/>
+      </w:pPr>
+      <w:r>
+        <w:rPr/>
+        <w:t>Longitud 4: 2s y 513ms</w:t>
+      </w:r>
+    </w:p>
+    <w:p>
+      <w:pPr>
+        <w:pStyle w:val="Normal"/>
+        <w:bidi w:val="0"/>
+        <w:jc w:val="left"/>
+        <w:rPr/>
+      </w:pPr>
+      <w:r>
+        <w:rPr/>
+        <w:t>Longitud 5: 33s y 346ms</w:t>
+      </w:r>
+    </w:p>
+    <w:p>
+      <w:pPr>
+        <w:pStyle w:val="Normal"/>
+        <w:bidi w:val="0"/>
+        <w:jc w:val="left"/>
+        <w:rPr/>
+      </w:pPr>
+      <w:r>
+        <w:rPr/>
+        <w:t>Longitud 6: 14min, 17s y 6ms</w:t>
+      </w:r>
+    </w:p>
+    <w:p>
+      <w:pPr>
+        <w:pStyle w:val="Normal"/>
+        <w:bidi w:val="0"/>
+        <w:jc w:val="left"/>
+        <w:rPr/>
+      </w:pPr>
+      <w:r>
+        <w:rPr/>
+        <w:t>Longitud 7: 13min, 54s y 179ms</w:t>
       </w:r>
     </w:p>
     <w:p>
@@ -520,199 +408,79 @@
       </w:pPr>
       <w:r>
         <w:rPr/>
-        <w:t xml:space="preserve">Longitud 1: </w:t>
-      </w:r>
-      <w:r>
-        <w:rPr/>
-        <w:t>4</w:t>
-      </w:r>
-      <w:r>
-        <w:rPr/>
-        <w:t>6</w:t>
-      </w:r>
-      <w:r>
-        <w:rPr/>
-        <w:t xml:space="preserve"> ms</w:t>
-      </w:r>
-    </w:p>
-    <w:p>
-      <w:pPr>
-        <w:pStyle w:val="Normal"/>
-        <w:bidi w:val="0"/>
-        <w:jc w:val="left"/>
-        <w:rPr/>
-      </w:pPr>
-      <w:r>
-        <w:rPr/>
-        <w:t xml:space="preserve">Longitud 2: </w:t>
-      </w:r>
-      <w:r>
-        <w:rPr/>
-        <w:t>43</w:t>
-      </w:r>
-      <w:r>
-        <w:rPr/>
-        <w:t xml:space="preserve"> ms</w:t>
-      </w:r>
-    </w:p>
-    <w:p>
-      <w:pPr>
-        <w:pStyle w:val="Normal"/>
-        <w:bidi w:val="0"/>
-        <w:jc w:val="left"/>
-        <w:rPr/>
-      </w:pPr>
-      <w:r>
-        <w:rPr/>
-        <w:t xml:space="preserve">Longitud 3: </w:t>
-      </w:r>
-      <w:r>
-        <w:rPr/>
-        <w:t>4</w:t>
-      </w:r>
-      <w:r>
-        <w:rPr/>
-        <w:t>6</w:t>
-      </w:r>
-      <w:r>
-        <w:rPr/>
-        <w:t>0</w:t>
-      </w:r>
-      <w:r>
-        <w:rPr/>
-        <w:t>ms</w:t>
-      </w:r>
-    </w:p>
-    <w:p>
-      <w:pPr>
-        <w:pStyle w:val="Normal"/>
-        <w:bidi w:val="0"/>
-        <w:jc w:val="left"/>
-        <w:rPr/>
-      </w:pPr>
-      <w:r>
-        <w:rPr/>
-        <w:t>Longitud 4: 2s y 5</w:t>
-      </w:r>
-      <w:r>
-        <w:rPr/>
-        <w:t>91</w:t>
-      </w:r>
-      <w:r>
-        <w:rPr/>
-        <w:t>ms</w:t>
-      </w:r>
-    </w:p>
-    <w:p>
-      <w:pPr>
-        <w:pStyle w:val="Normal"/>
-        <w:bidi w:val="0"/>
-        <w:jc w:val="left"/>
-        <w:rPr/>
-      </w:pPr>
-      <w:r>
-        <w:rPr/>
-        <w:t xml:space="preserve">Longitud 5: </w:t>
-      </w:r>
-      <w:r>
-        <w:rPr/>
-        <w:t>45</w:t>
-      </w:r>
-      <w:r>
-        <w:rPr/>
-        <w:t xml:space="preserve">s y </w:t>
-      </w:r>
-      <w:r>
-        <w:rPr/>
-        <w:t>822</w:t>
-      </w:r>
-      <w:r>
-        <w:rPr/>
-        <w:t>ms</w:t>
-      </w:r>
-    </w:p>
-    <w:p>
-      <w:pPr>
-        <w:pStyle w:val="Normal"/>
-        <w:bidi w:val="0"/>
-        <w:jc w:val="left"/>
-        <w:rPr/>
-      </w:pPr>
-      <w:r>
-        <w:rPr/>
-        <w:t xml:space="preserve">Longitud 6: </w:t>
-      </w:r>
-      <w:r>
-        <w:rPr/>
-        <w:t>1</w:t>
-      </w:r>
-      <w:r>
-        <w:rPr/>
-        <w:t>7</w:t>
-      </w:r>
-      <w:r>
-        <w:rPr/>
-        <w:t xml:space="preserve">min, </w:t>
-      </w:r>
-      <w:r>
-        <w:rPr/>
-        <w:t>49</w:t>
-      </w:r>
-      <w:r>
-        <w:rPr/>
-        <w:t xml:space="preserve">s y </w:t>
-      </w:r>
-      <w:r>
-        <w:rPr/>
-        <w:t>250</w:t>
-      </w:r>
-      <w:r>
-        <w:rPr/>
-        <w:t>ms</w:t>
-      </w:r>
-    </w:p>
-    <w:p>
-      <w:pPr>
-        <w:pStyle w:val="Normal"/>
-        <w:bidi w:val="0"/>
-        <w:jc w:val="left"/>
-        <w:rPr/>
-      </w:pPr>
-      <w:r>
-        <w:rPr/>
-        <w:t xml:space="preserve">Longitud 7: </w:t>
-      </w:r>
-      <w:r>
-        <w:rPr/>
-        <w:t>1</w:t>
-      </w:r>
-      <w:r>
-        <w:rPr/>
-        <w:t>8</w:t>
-      </w:r>
-      <w:r>
-        <w:rPr/>
-        <w:t xml:space="preserve">min, </w:t>
-      </w:r>
-      <w:r>
-        <w:rPr/>
-        <w:t>43</w:t>
-      </w:r>
-      <w:r>
-        <w:rPr/>
-        <w:t xml:space="preserve">s y </w:t>
-      </w:r>
-      <w:r>
-        <w:rPr/>
-        <w:t>7</w:t>
-      </w:r>
-      <w:r>
-        <w:rPr/>
-        <w:t>0</w:t>
-      </w:r>
-      <w:r>
-        <w:rPr/>
-        <w:t>ms</w:t>
+        <w:t>Longitud 1: 46 ms</w:t>
+      </w:r>
+    </w:p>
+    <w:p>
+      <w:pPr>
+        <w:pStyle w:val="Normal"/>
+        <w:bidi w:val="0"/>
+        <w:jc w:val="left"/>
+        <w:rPr/>
+      </w:pPr>
+      <w:r>
+        <w:rPr/>
+        <w:t>Longitud 2: 43 ms</w:t>
+      </w:r>
+    </w:p>
+    <w:p>
+      <w:pPr>
+        <w:pStyle w:val="Normal"/>
+        <w:bidi w:val="0"/>
+        <w:jc w:val="left"/>
+        <w:rPr/>
+      </w:pPr>
+      <w:r>
+        <w:rPr/>
+        <w:t>Longitud 3: 460ms</w:t>
+      </w:r>
+    </w:p>
+    <w:p>
+      <w:pPr>
+        <w:pStyle w:val="Normal"/>
+        <w:bidi w:val="0"/>
+        <w:jc w:val="left"/>
+        <w:rPr/>
+      </w:pPr>
+      <w:r>
+        <w:rPr/>
+        <w:t>Longitud 4: 2s y 591ms</w:t>
+      </w:r>
+    </w:p>
+    <w:p>
+      <w:pPr>
+        <w:pStyle w:val="Normal"/>
+        <w:bidi w:val="0"/>
+        <w:jc w:val="left"/>
+        <w:rPr/>
+      </w:pPr>
+      <w:r>
+        <w:rPr/>
+        <w:t>Longitud 5: 45s y 822ms</w:t>
+      </w:r>
+    </w:p>
+    <w:p>
+      <w:pPr>
+        <w:pStyle w:val="Normal"/>
+        <w:bidi w:val="0"/>
+        <w:jc w:val="left"/>
+        <w:rPr/>
+      </w:pPr>
+      <w:r>
+        <w:rPr/>
+        <w:t>Longitud 6: 17min, 49s y 250ms</w:t>
+      </w:r>
+    </w:p>
+    <w:p>
+      <w:pPr>
+        <w:pStyle w:val="Normal"/>
+        <w:bidi w:val="0"/>
+        <w:jc w:val="left"/>
+        <w:rPr/>
+      </w:pPr>
+      <w:r>
+        <w:rPr/>
+        <w:t>Longitud 7: 18min, 43s y 70ms</w:t>
       </w:r>
     </w:p>
     <w:p>
@@ -758,195 +526,79 @@
       </w:pPr>
       <w:r>
         <w:rPr/>
-        <w:t xml:space="preserve">Longitud 1: </w:t>
-      </w:r>
-      <w:r>
-        <w:rPr/>
-        <w:t>5</w:t>
-      </w:r>
-      <w:r>
-        <w:rPr/>
-        <w:t xml:space="preserve"> ms</w:t>
-      </w:r>
-    </w:p>
-    <w:p>
-      <w:pPr>
-        <w:pStyle w:val="Normal"/>
-        <w:bidi w:val="0"/>
-        <w:jc w:val="left"/>
-        <w:rPr/>
-      </w:pPr>
-      <w:r>
-        <w:rPr/>
-        <w:t xml:space="preserve">Longitud 2: </w:t>
-      </w:r>
-      <w:r>
-        <w:rPr/>
-        <w:t>109</w:t>
-      </w:r>
-      <w:r>
-        <w:rPr/>
-        <w:t xml:space="preserve"> ms</w:t>
-      </w:r>
-    </w:p>
-    <w:p>
-      <w:pPr>
-        <w:pStyle w:val="Normal"/>
-        <w:bidi w:val="0"/>
-        <w:jc w:val="left"/>
-        <w:rPr/>
-      </w:pPr>
-      <w:r>
-        <w:rPr/>
-        <w:t xml:space="preserve">Longitud 3: </w:t>
-      </w:r>
-      <w:r>
-        <w:rPr/>
-        <w:t>311</w:t>
-      </w:r>
-      <w:r>
-        <w:rPr/>
-        <w:t>ms</w:t>
-      </w:r>
-    </w:p>
-    <w:p>
-      <w:pPr>
-        <w:pStyle w:val="Normal"/>
-        <w:bidi w:val="0"/>
-        <w:jc w:val="left"/>
-        <w:rPr/>
-      </w:pPr>
-      <w:r>
-        <w:rPr/>
-        <w:t xml:space="preserve">Longitud 4: </w:t>
-      </w:r>
-      <w:r>
-        <w:rPr/>
-        <w:t>3</w:t>
-      </w:r>
-      <w:r>
-        <w:rPr/>
-        <w:t xml:space="preserve">s y </w:t>
-      </w:r>
-      <w:r>
-        <w:rPr/>
-        <w:t>15</w:t>
-      </w:r>
-      <w:r>
-        <w:rPr/>
-        <w:t>ms</w:t>
-      </w:r>
-    </w:p>
-    <w:p>
-      <w:pPr>
-        <w:pStyle w:val="Normal"/>
-        <w:bidi w:val="0"/>
-        <w:jc w:val="left"/>
-        <w:rPr/>
-      </w:pPr>
-      <w:r>
-        <w:rPr/>
-        <w:t xml:space="preserve">Longitud 5: </w:t>
-      </w:r>
-      <w:r>
-        <w:rPr/>
-        <w:t>4</w:t>
-      </w:r>
-      <w:r>
-        <w:rPr/>
-        <w:t>6</w:t>
-      </w:r>
-      <w:r>
-        <w:rPr/>
-        <w:t xml:space="preserve">s y </w:t>
-      </w:r>
-      <w:r>
-        <w:rPr/>
-        <w:t>440</w:t>
-      </w:r>
-      <w:r>
-        <w:rPr/>
-        <w:t>ms</w:t>
-      </w:r>
-    </w:p>
-    <w:p>
-      <w:pPr>
-        <w:pStyle w:val="Normal"/>
-        <w:bidi w:val="0"/>
-        <w:jc w:val="left"/>
-        <w:rPr/>
-      </w:pPr>
-      <w:r>
-        <w:rPr/>
-        <w:t xml:space="preserve">Longitud 6: </w:t>
-      </w:r>
-      <w:r>
-        <w:rPr/>
-        <w:t>1</w:t>
-      </w:r>
-      <w:r>
-        <w:rPr/>
-        <w:t>8</w:t>
-      </w:r>
-      <w:r>
-        <w:rPr/>
-        <w:t xml:space="preserve">min, </w:t>
-      </w:r>
-      <w:r>
-        <w:rPr/>
-        <w:t>57</w:t>
-      </w:r>
-      <w:r>
-        <w:rPr/>
-        <w:t xml:space="preserve">s y </w:t>
-      </w:r>
-      <w:r>
-        <w:rPr/>
-        <w:t>164</w:t>
-      </w:r>
-      <w:r>
-        <w:rPr/>
-        <w:t>ms</w:t>
-      </w:r>
-    </w:p>
-    <w:p>
-      <w:pPr>
-        <w:pStyle w:val="Normal"/>
-        <w:bidi w:val="0"/>
-        <w:jc w:val="left"/>
-        <w:rPr/>
-      </w:pPr>
-      <w:r>
-        <w:rPr/>
-        <w:t xml:space="preserve">Longitud 7: </w:t>
-      </w:r>
-      <w:r>
-        <w:rPr/>
-        <w:t>1</w:t>
-      </w:r>
-      <w:r>
-        <w:rPr/>
-        <w:t>8</w:t>
-      </w:r>
-      <w:r>
-        <w:rPr/>
-        <w:t xml:space="preserve">min, </w:t>
-      </w:r>
-      <w:r>
-        <w:rPr/>
-        <w:t>18</w:t>
-      </w:r>
-      <w:r>
-        <w:rPr/>
-        <w:t xml:space="preserve">s y </w:t>
-      </w:r>
-      <w:r>
-        <w:rPr/>
-        <w:t>583</w:t>
-      </w:r>
-      <w:r>
-        <w:rPr/>
-        <w:t>ms</w:t>
+        <w:t>Longitud 1: 5 ms</w:t>
+      </w:r>
+    </w:p>
+    <w:p>
+      <w:pPr>
+        <w:pStyle w:val="Normal"/>
+        <w:bidi w:val="0"/>
+        <w:jc w:val="left"/>
+        <w:rPr/>
+      </w:pPr>
+      <w:r>
+        <w:rPr/>
+        <w:t>Longitud 2: 109 ms</w:t>
+      </w:r>
+    </w:p>
+    <w:p>
+      <w:pPr>
+        <w:pStyle w:val="Normal"/>
+        <w:bidi w:val="0"/>
+        <w:jc w:val="left"/>
+        <w:rPr/>
+      </w:pPr>
+      <w:r>
+        <w:rPr/>
+        <w:t>Longitud 3: 311ms</w:t>
+      </w:r>
+    </w:p>
+    <w:p>
+      <w:pPr>
+        <w:pStyle w:val="Normal"/>
+        <w:bidi w:val="0"/>
+        <w:jc w:val="left"/>
+        <w:rPr/>
+      </w:pPr>
+      <w:r>
+        <w:rPr/>
+        <w:t>Longitud 4: 3s y 15ms</w:t>
+      </w:r>
+    </w:p>
+    <w:p>
+      <w:pPr>
+        <w:pStyle w:val="Normal"/>
+        <w:bidi w:val="0"/>
+        <w:jc w:val="left"/>
+        <w:rPr/>
+      </w:pPr>
+      <w:r>
+        <w:rPr/>
+        <w:t>Longitud 5: 46s y 440ms</w:t>
+      </w:r>
+    </w:p>
+    <w:p>
+      <w:pPr>
+        <w:pStyle w:val="Normal"/>
+        <w:bidi w:val="0"/>
+        <w:jc w:val="left"/>
+        <w:rPr/>
+      </w:pPr>
+      <w:r>
+        <w:rPr/>
+        <w:t>Longitud 6: 18min, 57s y 164ms</w:t>
+      </w:r>
+    </w:p>
+    <w:p>
+      <w:pPr>
+        <w:pStyle w:val="Normal"/>
+        <w:bidi w:val="0"/>
+        <w:jc w:val="left"/>
+        <w:rPr/>
+      </w:pPr>
+      <w:r>
+        <w:rPr/>
+        <w:t>Longitud 7: 18min, 18s y 583ms</w:t>
       </w:r>
     </w:p>
     <w:p>
@@ -1053,6 +705,150 @@
       <w:r>
         <w:rPr/>
         <w:t>Nota 2: La diferencia entre las cadenas de longitud 6  y lonngitud 7 es mininma. Esto se debe a que usamos threads (uno para cada letra). Esto resulta en que la primara letra no afecta mucho el resultado final en estos casos (Longitud 6 y 7).</w:t>
+      </w:r>
+    </w:p>
+    <w:p>
+      <w:pPr>
+        <w:pStyle w:val="Normal"/>
+        <w:bidi w:val="0"/>
+        <w:jc w:val="left"/>
+        <w:rPr/>
+      </w:pPr>
+      <w:r>
+        <w:rPr/>
+      </w:r>
+    </w:p>
+    <w:p>
+      <w:pPr>
+        <w:pStyle w:val="Normal"/>
+        <w:bidi w:val="0"/>
+        <w:jc w:val="left"/>
+        <w:rPr/>
+      </w:pPr>
+      <w:r>
+        <w:rPr/>
+        <w:t>5.</w:t>
+      </w:r>
+    </w:p>
+    <w:p>
+      <w:pPr>
+        <w:pStyle w:val="Normal"/>
+        <w:bidi w:val="0"/>
+        <w:jc w:val="left"/>
+        <w:rPr/>
+      </w:pPr>
+      <w:r>
+        <w:rPr/>
+      </w:r>
+    </w:p>
+    <w:p>
+      <w:pPr>
+        <w:pStyle w:val="Normal"/>
+        <w:bidi w:val="0"/>
+        <w:jc w:val="left"/>
+        <w:rPr/>
+      </w:pPr>
+      <w:r>
+        <w:rPr/>
+        <w:t>Tomamos como ejemplo una cadena de longitud 3.</w:t>
+      </w:r>
+    </w:p>
+    <w:p>
+      <w:pPr>
+        <w:pStyle w:val="Normal"/>
+        <w:bidi w:val="0"/>
+        <w:jc w:val="left"/>
+        <w:rPr/>
+      </w:pPr>
+      <w:r>
+        <w:rPr/>
+        <w:t>En promedio se demora 394 ms en encontrar el peor caso, el cual tiene un campo de busqueda de 26³  opciones.</w:t>
+      </w:r>
+    </w:p>
+    <w:p>
+      <w:pPr>
+        <w:pStyle w:val="Normal"/>
+        <w:bidi w:val="0"/>
+        <w:jc w:val="left"/>
+        <w:rPr/>
+      </w:pPr>
+      <w:r>
+        <w:rPr/>
+        <w:t>Si dividimos 394 / 26³ nos da el tiempo para evaluar una opción.</w:t>
+      </w:r>
+    </w:p>
+    <w:p>
+      <w:pPr>
+        <w:pStyle w:val="Normal"/>
+        <w:bidi w:val="0"/>
+        <w:jc w:val="left"/>
+        <w:rPr/>
+      </w:pPr>
+      <w:r>
+        <w:rPr/>
+      </w:r>
+    </w:p>
+    <w:p>
+      <w:pPr>
+        <w:pStyle w:val="Normal"/>
+        <w:bidi w:val="0"/>
+        <w:jc w:val="left"/>
+        <w:rPr/>
+      </w:pPr>
+      <w:r>
+        <w:rPr/>
+        <w:t xml:space="preserve">394 / 26³ es aproximadamente 0.0224ms </w:t>
+      </w:r>
+      <w:r>
+        <w:rPr/>
+        <w:t>o 2.24x10^-5 s</w:t>
+      </w:r>
+    </w:p>
+    <w:p>
+      <w:pPr>
+        <w:pStyle w:val="Normal"/>
+        <w:bidi w:val="0"/>
+        <w:jc w:val="left"/>
+        <w:rPr/>
+      </w:pPr>
+      <w:r>
+        <w:rPr/>
+        <w:t>Mi computador tiene un CPU de 4.2 Ghz, lo que significa que puede hacer 4.2x10⁹ ciclos por segundo.</w:t>
+      </w:r>
+    </w:p>
+    <w:p>
+      <w:pPr>
+        <w:pStyle w:val="Normal"/>
+        <w:bidi w:val="0"/>
+        <w:jc w:val="left"/>
+        <w:rPr/>
+      </w:pPr>
+      <w:r>
+        <w:rPr/>
+        <w:t>Si multiplicamos esta velocidad por el tiempo promedio para evaluar una opción, obtenemos los ciclos de reloj necesarios para evaluar una opción.</w:t>
+      </w:r>
+    </w:p>
+    <w:p>
+      <w:pPr>
+        <w:pStyle w:val="Normal"/>
+        <w:bidi w:val="0"/>
+        <w:jc w:val="left"/>
+        <w:rPr/>
+      </w:pPr>
+      <w:r>
+        <w:rPr/>
+      </w:r>
+    </w:p>
+    <w:p>
+      <w:pPr>
+        <w:pStyle w:val="Normal"/>
+        <w:bidi w:val="0"/>
+        <w:jc w:val="left"/>
+        <w:rPr/>
+      </w:pPr>
+      <w:r>
+        <w:rPr/>
+        <w:t xml:space="preserve">4.2x10⁹ * 2.24x10^-5 esto es aproximadamente 94200 ciclos de reloj. </w:t>
       </w:r>
     </w:p>
     <w:p>

</xml_diff>

<commit_message>
documentos para el caso 3
</commit_message>
<xml_diff>
--- a/Caso2/docs/Caso2.docx
+++ b/Caso2/docs/Caso2.docx
@@ -11,15 +11,7 @@
       </w:pPr>
       <w:r>
         <w:rPr/>
-        <w:t xml:space="preserve">Nicolas </w:t>
-      </w:r>
-      <w:r>
-        <w:rPr/>
-        <w:t>Arturo</w:t>
-      </w:r>
-      <w:r>
-        <w:rPr/>
-        <w:t xml:space="preserve"> Alvarado 201630444</w:t>
+        <w:t>Nicolas Arturo Alvarado 201630444</w:t>
       </w:r>
     </w:p>
     <w:p>

</xml_diff>